<commit_message>
Reseted to main documentation
</commit_message>
<xml_diff>
--- a/report.docx
+++ b/report.docx
@@ -43,6 +43,7 @@
       <w:r>
         <w:t xml:space="preserve"> la política de </w:t>
       </w:r>
+      <w:proofErr w:type="spellStart"/>
       <w:r>
         <w:rPr>
           <w:i/>
@@ -62,8 +63,17 @@
           <w:i/>
           <w:iCs/>
         </w:rPr>
-        <w:t xml:space="preserve">inforcement </w:t>
-      </w:r>
+        <w:t>inforcement</w:t>
+      </w:r>
+      <w:proofErr w:type="spellEnd"/>
+      <w:r>
+        <w:rPr>
+          <w:i/>
+          <w:iCs/>
+        </w:rPr>
+        <w:t xml:space="preserve"> </w:t>
+      </w:r>
+      <w:proofErr w:type="spellStart"/>
       <w:r>
         <w:rPr>
           <w:i/>
@@ -76,18 +86,36 @@
           <w:i/>
           <w:iCs/>
         </w:rPr>
-        <w:t xml:space="preserve">earning </w:t>
+        <w:t>earning</w:t>
+      </w:r>
+      <w:proofErr w:type="spellEnd"/>
+      <w:r>
+        <w:rPr>
+          <w:i/>
+          <w:iCs/>
+        </w:rPr>
+        <w:t xml:space="preserve"> </w:t>
       </w:r>
       <w:r>
         <w:t xml:space="preserve">i </w:t>
       </w:r>
-      <w:r>
-        <w:rPr>
-          <w:i/>
-          <w:iCs/>
-        </w:rPr>
-        <w:t xml:space="preserve">Deep </w:t>
-      </w:r>
+      <w:proofErr w:type="spellStart"/>
+      <w:r>
+        <w:rPr>
+          <w:i/>
+          <w:iCs/>
+        </w:rPr>
+        <w:t>Deep</w:t>
+      </w:r>
+      <w:proofErr w:type="spellEnd"/>
+      <w:r>
+        <w:rPr>
+          <w:i/>
+          <w:iCs/>
+        </w:rPr>
+        <w:t xml:space="preserve"> </w:t>
+      </w:r>
+      <w:proofErr w:type="spellStart"/>
       <w:r>
         <w:rPr>
           <w:i/>
@@ -100,7 +128,15 @@
           <w:i/>
           <w:iCs/>
         </w:rPr>
-        <w:t>earning.</w:t>
+        <w:t>earning</w:t>
+      </w:r>
+      <w:proofErr w:type="spellEnd"/>
+      <w:r>
+        <w:rPr>
+          <w:i/>
+          <w:iCs/>
+        </w:rPr>
+        <w:t>.</w:t>
       </w:r>
     </w:p>
     <w:p>
@@ -120,7 +156,15 @@
         <w:pStyle w:val="Prrafodelista"/>
       </w:pPr>
       <w:r>
-        <w:t xml:space="preserve">Durant l’estiu del 2021 m’he estat barallant amb Unity (motor de videojocs) </w:t>
+        <w:t xml:space="preserve">Durant l’estiu del 2021 m’he estat barallant amb </w:t>
+      </w:r>
+      <w:proofErr w:type="spellStart"/>
+      <w:r>
+        <w:t>Unity</w:t>
+      </w:r>
+      <w:proofErr w:type="spellEnd"/>
+      <w:r>
+        <w:t xml:space="preserve"> (motor de videojocs) </w:t>
       </w:r>
       <w:r>
         <w:t>perquè</w:t>
@@ -157,11 +201,16 @@
       <w:r>
         <w:t xml:space="preserve"> un </w:t>
       </w:r>
+      <w:proofErr w:type="spellStart"/>
       <w:r>
         <w:t>M</w:t>
       </w:r>
       <w:r>
-        <w:t xml:space="preserve">etroidvania 2D, </w:t>
+        <w:t>etroidvania</w:t>
+      </w:r>
+      <w:proofErr w:type="spellEnd"/>
+      <w:r>
+        <w:t xml:space="preserve"> 2D, </w:t>
       </w:r>
       <w:r>
         <w:t xml:space="preserve">en el </w:t>
@@ -176,7 +225,23 @@
         <w:t xml:space="preserve"> un</w:t>
       </w:r>
       <w:r>
-        <w:t xml:space="preserve">a tira de diferents NPCs. Molts d’aquests NPCs </w:t>
+        <w:t xml:space="preserve">a tira de diferents </w:t>
+      </w:r>
+      <w:proofErr w:type="spellStart"/>
+      <w:r>
+        <w:t>NPCs</w:t>
+      </w:r>
+      <w:proofErr w:type="spellEnd"/>
+      <w:r>
+        <w:t xml:space="preserve">. Molts d’aquests </w:t>
+      </w:r>
+      <w:proofErr w:type="spellStart"/>
+      <w:r>
+        <w:t>NPCs</w:t>
+      </w:r>
+      <w:proofErr w:type="spellEnd"/>
+      <w:r>
+        <w:t xml:space="preserve"> </w:t>
       </w:r>
       <w:r>
         <w:t>seran</w:t>
@@ -207,7 +272,15 @@
         <w:t xml:space="preserve">es clara, </w:t>
       </w:r>
       <w:r>
-        <w:t xml:space="preserve">aprendre més d´Unity i expandir la </w:t>
+        <w:t xml:space="preserve">aprendre més </w:t>
+      </w:r>
+      <w:proofErr w:type="spellStart"/>
+      <w:r>
+        <w:t>d´Unity</w:t>
+      </w:r>
+      <w:proofErr w:type="spellEnd"/>
+      <w:r>
+        <w:t xml:space="preserve"> i expandir la </w:t>
       </w:r>
       <w:r>
         <w:t>riquesa</w:t>
@@ -224,9 +297,11 @@
       <w:r>
         <w:t xml:space="preserve"> </w:t>
       </w:r>
+      <w:proofErr w:type="spellStart"/>
       <w:r>
         <w:t>d’Unity</w:t>
       </w:r>
+      <w:proofErr w:type="spellEnd"/>
       <w:r>
         <w:t xml:space="preserve"> que dona per implementar </w:t>
       </w:r>
@@ -311,7 +386,15 @@
         <w:t>Coneix</w:t>
       </w:r>
       <w:r>
-        <w:t xml:space="preserve"> l’entorn de treball Unity, no a nive</w:t>
+        <w:t xml:space="preserve"> l’entorn de treball </w:t>
+      </w:r>
+      <w:proofErr w:type="spellStart"/>
+      <w:r>
+        <w:t>Unity</w:t>
+      </w:r>
+      <w:proofErr w:type="spellEnd"/>
+      <w:r>
+        <w:t>, no a nive</w:t>
       </w:r>
       <w:r>
         <w:t>l</w:t>
@@ -371,6 +454,7 @@
         </w:rPr>
         <w:t xml:space="preserve">achine </w:t>
       </w:r>
+      <w:proofErr w:type="spellStart"/>
       <w:r>
         <w:rPr>
           <w:i/>
@@ -385,6 +469,7 @@
         </w:rPr>
         <w:t>earning</w:t>
       </w:r>
+      <w:proofErr w:type="spellEnd"/>
       <w:r>
         <w:t xml:space="preserve">, </w:t>
       </w:r>
@@ -397,6 +482,7 @@
       <w:r>
         <w:t xml:space="preserve"> de </w:t>
       </w:r>
+      <w:proofErr w:type="spellStart"/>
       <w:r>
         <w:rPr>
           <w:i/>
@@ -404,6 +490,7 @@
         </w:rPr>
         <w:t>Unity</w:t>
       </w:r>
+      <w:proofErr w:type="spellEnd"/>
       <w:r>
         <w:t xml:space="preserve"> </w:t>
       </w:r>
@@ -426,13 +513,31 @@
       <w:r>
         <w:t xml:space="preserve"> i la seva política esta basada en </w:t>
       </w:r>
-      <w:r>
-        <w:rPr>
-          <w:i/>
-          <w:iCs/>
-        </w:rPr>
-        <w:t>Reinforcement Learning</w:t>
-      </w:r>
+      <w:proofErr w:type="spellStart"/>
+      <w:r>
+        <w:rPr>
+          <w:i/>
+          <w:iCs/>
+        </w:rPr>
+        <w:t>Reinforcement</w:t>
+      </w:r>
+      <w:proofErr w:type="spellEnd"/>
+      <w:r>
+        <w:rPr>
+          <w:i/>
+          <w:iCs/>
+        </w:rPr>
+        <w:t xml:space="preserve"> </w:t>
+      </w:r>
+      <w:proofErr w:type="spellStart"/>
+      <w:r>
+        <w:rPr>
+          <w:i/>
+          <w:iCs/>
+        </w:rPr>
+        <w:t>Learning</w:t>
+      </w:r>
+      <w:proofErr w:type="spellEnd"/>
       <w:r>
         <w:t>.</w:t>
       </w:r>
@@ -442,14 +547,47 @@
         <w:pStyle w:val="Prrafodelista"/>
       </w:pPr>
       <w:r>
-        <w:t xml:space="preserve">Sota aquesta política corren algoristmes de </w:t>
-      </w:r>
-      <w:r>
-        <w:rPr>
-          <w:i/>
-          <w:iCs/>
-        </w:rPr>
-        <w:t xml:space="preserve">Deep learning, </w:t>
+        <w:t xml:space="preserve">Sota aquesta política corren </w:t>
+      </w:r>
+      <w:proofErr w:type="spellStart"/>
+      <w:r>
+        <w:t>algoristmes</w:t>
+      </w:r>
+      <w:proofErr w:type="spellEnd"/>
+      <w:r>
+        <w:t xml:space="preserve"> de </w:t>
+      </w:r>
+      <w:proofErr w:type="spellStart"/>
+      <w:r>
+        <w:rPr>
+          <w:i/>
+          <w:iCs/>
+        </w:rPr>
+        <w:t>Deep</w:t>
+      </w:r>
+      <w:proofErr w:type="spellEnd"/>
+      <w:r>
+        <w:rPr>
+          <w:i/>
+          <w:iCs/>
+        </w:rPr>
+        <w:t xml:space="preserve"> </w:t>
+      </w:r>
+      <w:proofErr w:type="spellStart"/>
+      <w:r>
+        <w:rPr>
+          <w:i/>
+          <w:iCs/>
+        </w:rPr>
+        <w:t>learning</w:t>
+      </w:r>
+      <w:proofErr w:type="spellEnd"/>
+      <w:r>
+        <w:rPr>
+          <w:i/>
+          <w:iCs/>
+        </w:rPr>
+        <w:t xml:space="preserve">, </w:t>
       </w:r>
       <w:r>
         <w:t xml:space="preserve">en les quals possiblement no </w:t>
@@ -503,7 +641,15 @@
         <w:t>origen</w:t>
       </w:r>
       <w:r>
-        <w:t xml:space="preserve"> ha de ser configurable.</w:t>
+        <w:t xml:space="preserve"> ha de ser </w:t>
+      </w:r>
+      <w:proofErr w:type="spellStart"/>
+      <w:r>
+        <w:t>configurable</w:t>
+      </w:r>
+      <w:proofErr w:type="spellEnd"/>
+      <w:r>
+        <w:t>.</w:t>
       </w:r>
     </w:p>
     <w:p>
@@ -522,19 +668,35 @@
         <w:t>a la dreta</w:t>
       </w:r>
       <w:r>
-        <w:t xml:space="preserve"> ha de donar f</w:t>
+        <w:t xml:space="preserve"> ha de donar </w:t>
+      </w:r>
+      <w:proofErr w:type="spellStart"/>
+      <w:r>
+        <w:t>f</w:t>
       </w:r>
       <w:r>
         <w:t>ee</w:t>
       </w:r>
       <w:r>
-        <w:t>tback positiu, però no ha de passar que s’és quedi en un extrem sense moure, només s’ha de poder atorgar f</w:t>
+        <w:t>tback</w:t>
+      </w:r>
+      <w:proofErr w:type="spellEnd"/>
+      <w:r>
+        <w:t xml:space="preserve"> positiu, però no ha de passar que s’és quedi en un extrem sense moure, només s’ha de poder atorgar </w:t>
+      </w:r>
+      <w:proofErr w:type="spellStart"/>
+      <w:r>
+        <w:t>f</w:t>
       </w:r>
       <w:r>
         <w:t>ee</w:t>
       </w:r>
       <w:r>
-        <w:t>tback positiu si s´ha vingut de l’altre extrem, un cas excepcional seria la primera vegada que apareix en l’entorn del joc ja que surt del centre del desplaçament.</w:t>
+        <w:t>tback</w:t>
+      </w:r>
+      <w:proofErr w:type="spellEnd"/>
+      <w:r>
+        <w:t xml:space="preserve"> positiu si s´ha vingut de l’altre extrem, un cas excepcional seria la primera vegada que apareix en l’entorn del joc ja que surt del centre del desplaçament.</w:t>
       </w:r>
     </w:p>
     <w:p>
@@ -555,326 +717,44 @@
         <w:pStyle w:val="Prrafodelista"/>
       </w:pPr>
       <w:r>
-        <w:t>El que s’ha explicat a sobre seria la primera part del problema. Un cop el model del NPC hagi après aquest comportament de forma correcta, la meva idea es que l’NPC detecti entitats a atacar. Aquestes entitats únicament seran detectables si estan dintre d’un rang esfèric que tindrà com radi el rang de desplaçament del NPC. L’objectiu en aquest cas es que, deixi de fer el moviment cíclic d’esquerra detrac i que salti sobre l’objectiu fent col·lisió, les col·lisions encertades donaran f</w:t>
+        <w:t xml:space="preserve">El que s’ha explicat a sobre seria la primera part del problema. Un cop el model del NPC hagi après aquest comportament de forma correcta, la meva idea es que l’NPC detecti entitats a atacar. Aquestes entitats únicament seran detectables si estan dintre d’un rang esfèric que tindrà com radi el rang de desplaçament del NPC. L’objectiu en aquest cas es que, deixi de fer el moviment cíclic d’esquerra detrac i que salti sobre l’objectiu fent col·lisió, les col·lisions encertades donaran </w:t>
+      </w:r>
+      <w:proofErr w:type="spellStart"/>
+      <w:r>
+        <w:t>f</w:t>
       </w:r>
       <w:r>
         <w:t>ee</w:t>
       </w:r>
       <w:r>
-        <w:t>tback positiu.</w:t>
-      </w:r>
-    </w:p>
-    <w:p>
-      <w:pPr>
-        <w:pStyle w:val="Prrafodelista"/>
-      </w:pPr>
-    </w:p>
-    <w:p>
-      <w:pPr>
-        <w:pStyle w:val="Prrafodelista"/>
-      </w:pPr>
-    </w:p>
-    <w:p>
-      <w:pPr>
-        <w:pStyle w:val="Prrafodelista"/>
-      </w:pPr>
-    </w:p>
-    <w:p>
-      <w:pPr>
-        <w:pStyle w:val="Prrafodelista"/>
-      </w:pPr>
-    </w:p>
-    <w:p>
-      <w:pPr>
-        <w:pStyle w:val="Prrafodelista"/>
-      </w:pPr>
-    </w:p>
-    <w:p>
-      <w:pPr>
-        <w:pStyle w:val="Prrafodelista"/>
-      </w:pPr>
-    </w:p>
-    <w:p/>
-    <w:p>
-      <w:r>
-        <w:t>Versió 1</w:t>
-      </w:r>
-    </w:p>
-    <w:p/>
-    <w:p>
-      <w:r>
-        <w:t>Primera fase</w:t>
-      </w:r>
-    </w:p>
-    <w:p>
-      <w:pPr>
-        <w:pStyle w:val="Prrafodelista"/>
-        <w:numPr>
-          <w:ilvl w:val="0"/>
-          <w:numId w:val="3"/>
-        </w:numPr>
-      </w:pPr>
-      <w:r>
-        <w:t>Representaci</w:t>
-      </w:r>
-      <w:r>
-        <w:rPr>
-          <w:lang w:val="es-ES"/>
-        </w:rPr>
-        <w:t>ó del NPC dintre de Unity</w:t>
-      </w:r>
-    </w:p>
-    <w:p>
-      <w:pPr>
-        <w:pStyle w:val="Prrafodelista"/>
-        <w:rPr>
-          <w:lang w:val="en-US"/>
-        </w:rPr>
-      </w:pPr>
-      <w:r>
-        <w:rPr>
-          <w:lang w:val="en-US"/>
-        </w:rPr>
-        <w:t xml:space="preserve">El NPC l’he representat com un objecte que com a fills te </w:t>
-      </w:r>
-      <w:r>
-        <w:rPr>
-          <w:i/>
-          <w:iCs/>
-          <w:lang w:val="en-US"/>
-        </w:rPr>
-        <w:t>AnchorLeft, AnchorRight an</w:t>
-      </w:r>
-      <w:r>
-        <w:rPr>
-          <w:i/>
-          <w:iCs/>
-          <w:lang w:val="en-US"/>
-        </w:rPr>
-        <w:t>d Agent</w:t>
-      </w:r>
-      <w:r>
-        <w:rPr>
-          <w:lang w:val="en-US"/>
-        </w:rPr>
-        <w:t>.</w:t>
-      </w:r>
-    </w:p>
-    <w:p>
-      <w:pPr>
-        <w:pStyle w:val="Prrafodelista"/>
-        <w:rPr>
-          <w:lang w:val="en-US"/>
-        </w:rPr>
-      </w:pPr>
-    </w:p>
-    <w:p>
-      <w:pPr>
-        <w:pStyle w:val="Prrafodelista"/>
+        <w:t>tback</w:t>
+      </w:r>
+      <w:proofErr w:type="spellEnd"/>
+      <w:r>
+        <w:t xml:space="preserve"> positiu.</w:t>
+      </w:r>
+    </w:p>
+    <w:p>
+      <w:pPr>
+        <w:pStyle w:val="Prrafodelista"/>
+      </w:pPr>
+    </w:p>
+    <w:p>
+      <w:pPr>
+        <w:pStyle w:val="Prrafodelista"/>
+      </w:pPr>
+    </w:p>
+    <w:p>
+      <w:pPr>
+        <w:pStyle w:val="Prrafodelista"/>
+      </w:pPr>
+    </w:p>
+    <w:p>
+      <w:pPr>
         <w:rPr>
           <w:u w:val="single"/>
-          <w:lang w:val="es-ES"/>
-        </w:rPr>
-      </w:pPr>
-      <w:r>
-        <w:rPr>
-          <w:lang w:val="es-ES"/>
-        </w:rPr>
-        <w:t>Els Anchors son objectes buits que t</w:t>
-      </w:r>
-      <w:r>
-        <w:rPr>
-          <w:lang w:val="es-ES"/>
-        </w:rPr>
-        <w:t>enen un componen</w:t>
-      </w:r>
-      <w:r>
-        <w:rPr>
-          <w:lang w:val="es-ES"/>
-        </w:rPr>
-        <w:t>t de detecció de Collisions. El seus comportaments no son de collisió típica ja que realmente l’Agent mai farà collisió real sobre els Anchors, però tindràn la propietat de ser triggers d´events.</w:t>
-      </w:r>
-    </w:p>
-    <w:p>
-      <w:pPr>
-        <w:pStyle w:val="Prrafodelista"/>
-        <w:rPr>
-          <w:u w:val="single"/>
-          <w:lang w:val="es-ES"/>
-        </w:rPr>
-      </w:pPr>
-    </w:p>
-    <w:p>
-      <w:pPr>
-        <w:pStyle w:val="Prrafodelista"/>
-        <w:rPr>
-          <w:lang w:val="es-ES"/>
-        </w:rPr>
-      </w:pPr>
-      <w:r>
-        <w:rPr>
-          <w:lang w:val="es-ES"/>
-        </w:rPr>
-        <w:t>Unity té una API que permet detectar aquests events a nivel de C#.</w:t>
-      </w:r>
-    </w:p>
-    <w:p>
-      <w:pPr>
-        <w:pStyle w:val="Prrafodelista"/>
-        <w:rPr>
-          <w:lang w:val="es-ES"/>
-        </w:rPr>
-      </w:pPr>
-    </w:p>
-    <w:p>
-      <w:pPr>
-        <w:pStyle w:val="Prrafodelista"/>
-        <w:rPr>
-          <w:lang w:val="es-ES"/>
-        </w:rPr>
-      </w:pPr>
-      <w:r>
-        <w:rPr>
-          <w:lang w:val="es-ES"/>
-        </w:rPr>
-        <w:t xml:space="preserve">L’Agent es un objecte </w:t>
-      </w:r>
-      <w:r>
-        <w:rPr>
-          <w:lang w:val="es-ES"/>
-        </w:rPr>
-        <w:t xml:space="preserve">que </w:t>
-      </w:r>
-      <w:r>
-        <w:rPr>
-          <w:lang w:val="es-ES"/>
-        </w:rPr>
-        <w:t xml:space="preserve">també t’un detector de collisions, </w:t>
-      </w:r>
-      <w:r>
-        <w:rPr>
-          <w:lang w:val="es-ES"/>
-        </w:rPr>
-        <w:t>i com a fills uns objectes que permeten projectar rajos per detectar on esta la collisió més próxima. La collisió més próxima dependrà de com s’han configurats els rajos. En aquest cas surt un raig per l’esquerra i un per la dreta.</w:t>
-      </w:r>
-    </w:p>
-    <w:p>
-      <w:pPr>
-        <w:pStyle w:val="Prrafodelista"/>
-        <w:rPr>
-          <w:lang w:val="es-ES"/>
-        </w:rPr>
-      </w:pPr>
-    </w:p>
-    <w:p>
-      <w:pPr>
-        <w:pStyle w:val="Prrafodelista"/>
-        <w:rPr>
-          <w:u w:val="single"/>
-          <w:lang w:val="es-ES"/>
-        </w:rPr>
-      </w:pPr>
-      <w:r>
-        <w:rPr>
-          <w:lang w:val="es-ES"/>
-        </w:rPr>
-        <w:t xml:space="preserve">Es important notar que, l’objecte NPC no es visible en la imatge seguent, pero fa de contenidor. Això es important perque l’unic objecte que es mou es el fill Agent del NPC, que es qui al final tindrà el model </w:t>
-      </w:r>
-      <w:r>
-        <w:rPr>
-          <w:lang w:val="es-ES"/>
-        </w:rPr>
-        <w:t>de Neuronal Network.</w:t>
-      </w:r>
-    </w:p>
-    <w:p>
-      <w:pPr>
-        <w:pStyle w:val="Prrafodelista"/>
-      </w:pPr>
-    </w:p>
-    <w:p>
-      <w:pPr>
-        <w:pStyle w:val="Prrafodelista"/>
-      </w:pPr>
-      <w:r>
-        <w:drawing>
-          <wp:inline distT="0" distB="0" distL="0" distR="0" wp14:anchorId="24325E77" wp14:editId="1B60663A">
-            <wp:extent cx="4972050" cy="2504203"/>
-            <wp:effectExtent l="0" t="0" r="0" b="0"/>
-            <wp:docPr id="1" name="Imagen 1" descr="Escala de tiempo&#10;&#10;Descripción generada automáticamente con confianza media"/>
-            <wp:cNvGraphicFramePr>
-              <a:graphicFrameLocks xmlns:a="http://schemas.openxmlformats.org/drawingml/2006/main" noChangeAspect="1"/>
-            </wp:cNvGraphicFramePr>
-            <a:graphic xmlns:a="http://schemas.openxmlformats.org/drawingml/2006/main">
-              <a:graphicData uri="http://schemas.openxmlformats.org/drawingml/2006/picture">
-                <pic:pic xmlns:pic="http://schemas.openxmlformats.org/drawingml/2006/picture">
-                  <pic:nvPicPr>
-                    <pic:cNvPr id="1" name="Imagen 1" descr="Escala de tiempo&#10;&#10;Descripción generada automáticamente con confianza media"/>
-                    <pic:cNvPicPr/>
-                  </pic:nvPicPr>
-                  <pic:blipFill>
-                    <a:blip r:embed="rId6"/>
-                    <a:stretch>
-                      <a:fillRect/>
-                    </a:stretch>
-                  </pic:blipFill>
-                  <pic:spPr>
-                    <a:xfrm>
-                      <a:off x="0" y="0"/>
-                      <a:ext cx="4990995" cy="2513745"/>
-                    </a:xfrm>
-                    <a:prstGeom prst="rect">
-                      <a:avLst/>
-                    </a:prstGeom>
-                  </pic:spPr>
-                </pic:pic>
-              </a:graphicData>
-            </a:graphic>
-          </wp:inline>
-        </w:drawing>
-      </w:r>
-    </w:p>
-    <w:p>
-      <w:pPr>
-        <w:pStyle w:val="Prrafodelista"/>
-      </w:pPr>
-      <w:r>
-        <w:drawing>
-          <wp:inline distT="0" distB="0" distL="0" distR="0" wp14:anchorId="3D7D5725" wp14:editId="0C85089A">
-            <wp:extent cx="2372056" cy="914528"/>
-            <wp:effectExtent l="0" t="0" r="0" b="0"/>
-            <wp:docPr id="2" name="Imagen 2" descr="Texto&#10;&#10;Descripción generada automáticamente"/>
-            <wp:cNvGraphicFramePr>
-              <a:graphicFrameLocks xmlns:a="http://schemas.openxmlformats.org/drawingml/2006/main" noChangeAspect="1"/>
-            </wp:cNvGraphicFramePr>
-            <a:graphic xmlns:a="http://schemas.openxmlformats.org/drawingml/2006/main">
-              <a:graphicData uri="http://schemas.openxmlformats.org/drawingml/2006/picture">
-                <pic:pic xmlns:pic="http://schemas.openxmlformats.org/drawingml/2006/picture">
-                  <pic:nvPicPr>
-                    <pic:cNvPr id="2" name="Imagen 2" descr="Texto&#10;&#10;Descripción generada automáticamente"/>
-                    <pic:cNvPicPr/>
-                  </pic:nvPicPr>
-                  <pic:blipFill>
-                    <a:blip r:embed="rId7"/>
-                    <a:stretch>
-                      <a:fillRect/>
-                    </a:stretch>
-                  </pic:blipFill>
-                  <pic:spPr>
-                    <a:xfrm>
-                      <a:off x="0" y="0"/>
-                      <a:ext cx="2372056" cy="914528"/>
-                    </a:xfrm>
-                    <a:prstGeom prst="rect">
-                      <a:avLst/>
-                    </a:prstGeom>
-                  </pic:spPr>
-                </pic:pic>
-              </a:graphicData>
-            </a:graphic>
-          </wp:inline>
-        </w:drawing>
-      </w:r>
+        </w:rPr>
+      </w:pPr>
     </w:p>
     <w:sectPr>
       <w:pgSz w:w="11906" w:h="16838"/>

</xml_diff>